<commit_message>
DA1B (Design Assignment 1B)
</commit_message>
<xml_diff>
--- a/DesignAssignments/DA1B/DA1B_doc.docx
+++ b/DesignAssignments/DA1B/DA1B_doc.docx
@@ -116,8 +116,9 @@
       <w:r>
         <w:t>:</w:t>
       </w:r>
-      <w:bookmarkStart w:id="0" w:name="_GoBack"/>
-      <w:bookmarkEnd w:id="0"/>
+      <w:r>
+        <w:t xml:space="preserve"> effective-octo-reaction/DesignAssignments/DA1B/</w:t>
+      </w:r>
     </w:p>
     <w:p/>
     <w:p>
@@ -1421,6 +1422,27 @@
           <w:szCs w:val="24"/>
         </w:rPr>
       </w:pPr>
+    </w:p>
+    <w:p>
+      <w:pPr>
+        <w:pStyle w:val="NoSpacing"/>
+        <w:ind w:left="720"/>
+        <w:rPr>
+          <w:rFonts w:ascii="Times New Roman" w:hAnsi="Times New Roman" w:cs="Times New Roman"/>
+          <w:sz w:val="24"/>
+          <w:szCs w:val="24"/>
+        </w:rPr>
+      </w:pPr>
+      <w:r>
+        <w:rPr>
+          <w:rFonts w:ascii="Times New Roman" w:hAnsi="Times New Roman" w:cs="Times New Roman"/>
+          <w:sz w:val="24"/>
+          <w:szCs w:val="24"/>
+        </w:rPr>
+        <w:t>https://youtu.be/ZRlddZXGc7Y</w:t>
+      </w:r>
+      <w:bookmarkStart w:id="0" w:name="_GoBack"/>
+      <w:bookmarkEnd w:id="0"/>
     </w:p>
     <w:p>
       <w:pPr>

</xml_diff>